<commit_message>
Minuta martes 31 de Marzo.
</commit_message>
<xml_diff>
--- a/Riesgos.docx
+++ b/Riesgos.docx
@@ -946,10 +946,328 @@
       </w:tr>
     </w:tbl>
     <w:p/>
+    <w:p/>
+    <w:p/>
+    <w:p/>
+    <w:p>
+      <w:pPr>
+        <w:rPr>
+          <w:sz w:val="28"/>
+        </w:rPr>
+      </w:pPr>
+      <w:r>
+        <w:rPr>
+          <w:sz w:val="28"/>
+        </w:rPr>
+        <w:lastRenderedPageBreak/>
+        <w:t xml:space="preserve">Tabla grafica de riesgos </w:t>
+      </w:r>
+    </w:p>
+    <w:tbl>
+      <w:tblPr>
+        <w:tblStyle w:val="Tablaconcuadrcula"/>
+        <w:tblW w:w="0" w:type="auto"/>
+        <w:tblLook w:val="04A0" w:firstRow="1" w:lastRow="0" w:firstColumn="1" w:lastColumn="0" w:noHBand="0" w:noVBand="1"/>
+      </w:tblPr>
+      <w:tblGrid>
+        <w:gridCol w:w="2022"/>
+        <w:gridCol w:w="2022"/>
+        <w:gridCol w:w="2022"/>
+        <w:gridCol w:w="2023"/>
+        <w:gridCol w:w="2023"/>
+      </w:tblGrid>
+      <w:tr>
+        <w:tc>
+          <w:tcPr>
+            <w:tcW w:w="2022" w:type="dxa"/>
+            <w:shd w:val="clear" w:color="auto" w:fill="8DB3E2" w:themeFill="text2" w:themeFillTint="66"/>
+          </w:tcPr>
+          <w:p/>
+        </w:tc>
+        <w:tc>
+          <w:tcPr>
+            <w:tcW w:w="2022" w:type="dxa"/>
+            <w:shd w:val="clear" w:color="auto" w:fill="8DB3E2" w:themeFill="text2" w:themeFillTint="66"/>
+          </w:tcPr>
+          <w:p>
+            <w:r>
+              <w:t>Insignificante</w:t>
+            </w:r>
+          </w:p>
+        </w:tc>
+        <w:tc>
+          <w:tcPr>
+            <w:tcW w:w="2022" w:type="dxa"/>
+            <w:shd w:val="clear" w:color="auto" w:fill="8DB3E2" w:themeFill="text2" w:themeFillTint="66"/>
+          </w:tcPr>
+          <w:p>
+            <w:r>
+              <w:t>Tolerable</w:t>
+            </w:r>
+          </w:p>
+        </w:tc>
+        <w:tc>
+          <w:tcPr>
+            <w:tcW w:w="2023" w:type="dxa"/>
+            <w:shd w:val="clear" w:color="auto" w:fill="8DB3E2" w:themeFill="text2" w:themeFillTint="66"/>
+          </w:tcPr>
+          <w:p>
+            <w:r>
+              <w:t>Serio</w:t>
+            </w:r>
+          </w:p>
+        </w:tc>
+        <w:tc>
+          <w:tcPr>
+            <w:tcW w:w="2023" w:type="dxa"/>
+            <w:shd w:val="clear" w:color="auto" w:fill="8DB3E2" w:themeFill="text2" w:themeFillTint="66"/>
+          </w:tcPr>
+          <w:p>
+            <w:r>
+              <w:t>Catastrófico</w:t>
+            </w:r>
+          </w:p>
+        </w:tc>
+      </w:tr>
+      <w:tr>
+        <w:tc>
+          <w:tcPr>
+            <w:tcW w:w="2022" w:type="dxa"/>
+            <w:shd w:val="clear" w:color="auto" w:fill="8DB3E2" w:themeFill="text2" w:themeFillTint="66"/>
+          </w:tcPr>
+          <w:p>
+            <w:r>
+              <w:t>Muy alto</w:t>
+            </w:r>
+          </w:p>
+        </w:tc>
+        <w:tc>
+          <w:tcPr>
+            <w:tcW w:w="2022" w:type="dxa"/>
+            <w:shd w:val="clear" w:color="auto" w:fill="FFFF00"/>
+          </w:tcPr>
+          <w:p/>
+        </w:tc>
+        <w:tc>
+          <w:tcPr>
+            <w:tcW w:w="2022" w:type="dxa"/>
+            <w:shd w:val="clear" w:color="auto" w:fill="FFFF00"/>
+          </w:tcPr>
+          <w:p/>
+        </w:tc>
+        <w:tc>
+          <w:tcPr>
+            <w:tcW w:w="2023" w:type="dxa"/>
+            <w:shd w:val="clear" w:color="auto" w:fill="FF0000"/>
+          </w:tcPr>
+          <w:p/>
+        </w:tc>
+        <w:tc>
+          <w:tcPr>
+            <w:tcW w:w="2023" w:type="dxa"/>
+            <w:shd w:val="clear" w:color="auto" w:fill="FF0000"/>
+          </w:tcPr>
+          <w:p/>
+        </w:tc>
+      </w:tr>
+      <w:tr>
+        <w:tc>
+          <w:tcPr>
+            <w:tcW w:w="2022" w:type="dxa"/>
+            <w:shd w:val="clear" w:color="auto" w:fill="8DB3E2" w:themeFill="text2" w:themeFillTint="66"/>
+          </w:tcPr>
+          <w:p>
+            <w:r>
+              <w:t>Alto</w:t>
+            </w:r>
+          </w:p>
+        </w:tc>
+        <w:tc>
+          <w:tcPr>
+            <w:tcW w:w="2022" w:type="dxa"/>
+            <w:shd w:val="clear" w:color="auto" w:fill="FFFF00"/>
+          </w:tcPr>
+          <w:p/>
+        </w:tc>
+        <w:tc>
+          <w:tcPr>
+            <w:tcW w:w="2022" w:type="dxa"/>
+            <w:shd w:val="clear" w:color="auto" w:fill="FFFF00"/>
+          </w:tcPr>
+          <w:p/>
+        </w:tc>
+        <w:tc>
+          <w:tcPr>
+            <w:tcW w:w="2023" w:type="dxa"/>
+            <w:shd w:val="clear" w:color="auto" w:fill="FFFF00"/>
+          </w:tcPr>
+          <w:p/>
+        </w:tc>
+        <w:tc>
+          <w:tcPr>
+            <w:tcW w:w="2023" w:type="dxa"/>
+            <w:shd w:val="clear" w:color="auto" w:fill="FF0000"/>
+          </w:tcPr>
+          <w:p>
+            <w:pPr>
+              <w:ind w:firstLine="708"/>
+            </w:pPr>
+          </w:p>
+        </w:tc>
+      </w:tr>
+      <w:tr>
+        <w:tc>
+          <w:tcPr>
+            <w:tcW w:w="2022" w:type="dxa"/>
+            <w:shd w:val="clear" w:color="auto" w:fill="8DB3E2" w:themeFill="text2" w:themeFillTint="66"/>
+          </w:tcPr>
+          <w:p>
+            <w:r>
+              <w:t>Moderado</w:t>
+            </w:r>
+          </w:p>
+        </w:tc>
+        <w:tc>
+          <w:tcPr>
+            <w:tcW w:w="2022" w:type="dxa"/>
+            <w:shd w:val="clear" w:color="auto" w:fill="FFFF00"/>
+          </w:tcPr>
+          <w:p/>
+        </w:tc>
+        <w:tc>
+          <w:tcPr>
+            <w:tcW w:w="2022" w:type="dxa"/>
+            <w:shd w:val="clear" w:color="auto" w:fill="FFFF00"/>
+          </w:tcPr>
+          <w:p>
+            <w:r>
+              <w:t>1,7</w:t>
+            </w:r>
+          </w:p>
+        </w:tc>
+        <w:tc>
+          <w:tcPr>
+            <w:tcW w:w="2023" w:type="dxa"/>
+            <w:shd w:val="clear" w:color="auto" w:fill="FFFF00"/>
+          </w:tcPr>
+          <w:p>
+            <w:r>
+              <w:t>3</w:t>
+            </w:r>
+          </w:p>
+        </w:tc>
+        <w:tc>
+          <w:tcPr>
+            <w:tcW w:w="2023" w:type="dxa"/>
+            <w:shd w:val="clear" w:color="auto" w:fill="FFFF00"/>
+          </w:tcPr>
+          <w:p/>
+        </w:tc>
+      </w:tr>
+      <w:tr>
+        <w:tc>
+          <w:tcPr>
+            <w:tcW w:w="2022" w:type="dxa"/>
+            <w:shd w:val="clear" w:color="auto" w:fill="8DB3E2" w:themeFill="text2" w:themeFillTint="66"/>
+          </w:tcPr>
+          <w:p>
+            <w:r>
+              <w:t>Bajo</w:t>
+            </w:r>
+          </w:p>
+        </w:tc>
+        <w:tc>
+          <w:tcPr>
+            <w:tcW w:w="2022" w:type="dxa"/>
+            <w:shd w:val="clear" w:color="auto" w:fill="00FF00"/>
+          </w:tcPr>
+          <w:p/>
+        </w:tc>
+        <w:tc>
+          <w:tcPr>
+            <w:tcW w:w="2022" w:type="dxa"/>
+            <w:shd w:val="clear" w:color="auto" w:fill="FFFF00"/>
+          </w:tcPr>
+          <w:p>
+            <w:r>
+              <w:t>2</w:t>
+            </w:r>
+          </w:p>
+        </w:tc>
+        <w:tc>
+          <w:tcPr>
+            <w:tcW w:w="2023" w:type="dxa"/>
+            <w:shd w:val="clear" w:color="auto" w:fill="FFFF00"/>
+          </w:tcPr>
+          <w:p>
+            <w:r>
+              <w:t>5</w:t>
+            </w:r>
+          </w:p>
+        </w:tc>
+        <w:tc>
+          <w:tcPr>
+            <w:tcW w:w="2023" w:type="dxa"/>
+            <w:shd w:val="clear" w:color="auto" w:fill="FFFF00"/>
+          </w:tcPr>
+          <w:p>
+            <w:r>
+              <w:t>4</w:t>
+            </w:r>
+          </w:p>
+        </w:tc>
+      </w:tr>
+      <w:tr>
+        <w:tc>
+          <w:tcPr>
+            <w:tcW w:w="2022" w:type="dxa"/>
+            <w:shd w:val="clear" w:color="auto" w:fill="8DB3E2" w:themeFill="text2" w:themeFillTint="66"/>
+          </w:tcPr>
+          <w:p>
+            <w:r>
+              <w:t>Muy bajo</w:t>
+            </w:r>
+          </w:p>
+        </w:tc>
+        <w:tc>
+          <w:tcPr>
+            <w:tcW w:w="2022" w:type="dxa"/>
+            <w:shd w:val="clear" w:color="auto" w:fill="00FF00"/>
+          </w:tcPr>
+          <w:p/>
+        </w:tc>
+        <w:tc>
+          <w:tcPr>
+            <w:tcW w:w="2022" w:type="dxa"/>
+            <w:shd w:val="clear" w:color="auto" w:fill="00FF00"/>
+          </w:tcPr>
+          <w:p>
+            <w:r>
+              <w:t>6</w:t>
+            </w:r>
+          </w:p>
+        </w:tc>
+        <w:tc>
+          <w:tcPr>
+            <w:tcW w:w="2023" w:type="dxa"/>
+            <w:shd w:val="clear" w:color="auto" w:fill="FFFF00"/>
+          </w:tcPr>
+          <w:p/>
+        </w:tc>
+        <w:tc>
+          <w:tcPr>
+            <w:tcW w:w="2023" w:type="dxa"/>
+            <w:shd w:val="clear" w:color="auto" w:fill="FFFF00"/>
+          </w:tcPr>
+          <w:p/>
+        </w:tc>
+      </w:tr>
+    </w:tbl>
     <w:p>
       <w:bookmarkStart w:id="0" w:name="_GoBack"/>
       <w:bookmarkEnd w:id="0"/>
     </w:p>
+    <w:p/>
     <w:p>
       <w:pPr>
         <w:jc w:val="center"/>
@@ -1097,19 +1415,7 @@
         <w:rPr>
           <w:b/>
         </w:rPr>
-        <w:t>Plan de contingencia en el caso de que exista f</w:t>
-      </w:r>
-      <w:r>
-        <w:rPr>
-          <w:b/>
-        </w:rPr>
-        <w:t>alta de comunicación  entre los integrantes del equipo</w:t>
-      </w:r>
-      <w:r>
-        <w:rPr>
-          <w:b/>
-        </w:rPr>
-        <w:t>.</w:t>
+        <w:t>Plan de contingencia en el caso de que exista falta de comunicación  entre los integrantes del equipo.</w:t>
       </w:r>
     </w:p>
     <w:p>
@@ -2213,7 +2519,7 @@
 </file>
 
 <file path=customXml/itemProps1.xml><?xml version="1.0" encoding="utf-8"?>
-<ds:datastoreItem xmlns:ds="http://schemas.openxmlformats.org/officeDocument/2006/customXml" ds:itemID="{52E99D76-CE68-4048-AC5B-7E52AB9F88C4}">
+<ds:datastoreItem xmlns:ds="http://schemas.openxmlformats.org/officeDocument/2006/customXml" ds:itemID="{B7645398-FC34-4257-B4F0-76795CFD7265}">
   <ds:schemaRefs>
     <ds:schemaRef ds:uri="http://schemas.openxmlformats.org/officeDocument/2006/bibliography"/>
   </ds:schemaRefs>

</xml_diff>